<commit_message>
adding a report to Lr3
</commit_message>
<xml_diff>
--- a/Lr2/ИКТ Л2.docx
+++ b/Lr2/ИКТ Л2.docx
@@ -445,19 +445,8 @@
           <w:szCs w:val="24"/>
           <w:u w:val="single"/>
         </w:rPr>
-        <w:t xml:space="preserve">Поздняков </w:t>
-      </w:r>
-      <w:proofErr w:type="gramStart"/>
-      <w:r>
-        <w:rPr>
-          <w:rFonts w:ascii="Times New Roman" w:hAnsi="Times New Roman" w:cs="Times New Roman"/>
-          <w:sz w:val="24"/>
-          <w:szCs w:val="24"/>
-          <w:u w:val="single"/>
-        </w:rPr>
-        <w:t>М.А</w:t>
-      </w:r>
-      <w:proofErr w:type="gramEnd"/>
+        <w:t>Поздняков М.А</w:t>
+      </w:r>
       <w:r>
         <w:rPr>
           <w:rFonts w:ascii="Times New Roman" w:hAnsi="Times New Roman" w:cs="Times New Roman"/>
@@ -758,10 +747,10 @@
           <w:noProof/>
         </w:rPr>
         <w:drawing>
-          <wp:inline distT="0" distB="0" distL="0" distR="0" wp14:anchorId="48544C20" wp14:editId="52646E05">
-            <wp:extent cx="5362575" cy="8696325"/>
-            <wp:effectExtent l="0" t="0" r="9525" b="9525"/>
-            <wp:docPr id="13" name="Рисунок 13"/>
+          <wp:inline distT="0" distB="0" distL="0" distR="0" wp14:anchorId="5A12CB04" wp14:editId="496B4CD6">
+            <wp:extent cx="5359400" cy="8571230"/>
+            <wp:effectExtent l="0" t="0" r="0" b="1270"/>
+            <wp:docPr id="3" name="Рисунок 3"/>
             <wp:cNvGraphicFramePr>
               <a:graphicFrameLocks xmlns:a="http://schemas.openxmlformats.org/drawingml/2006/main" noChangeAspect="1"/>
             </wp:cNvGraphicFramePr>
@@ -769,7 +758,7 @@
               <a:graphicData uri="http://schemas.openxmlformats.org/drawingml/2006/picture">
                 <pic:pic xmlns:pic="http://schemas.openxmlformats.org/drawingml/2006/picture">
                   <pic:nvPicPr>
-                    <pic:cNvPr id="0" name="Picture 1"/>
+                    <pic:cNvPr id="0" name="Picture 3"/>
                     <pic:cNvPicPr>
                       <a:picLocks noChangeAspect="1" noChangeArrowheads="1"/>
                     </pic:cNvPicPr>
@@ -790,7 +779,7 @@
                   <pic:spPr bwMode="auto">
                     <a:xfrm>
                       <a:off x="0" y="0"/>
-                      <a:ext cx="5362575" cy="8696325"/>
+                      <a:ext cx="5359400" cy="8571230"/>
                     </a:xfrm>
                     <a:prstGeom prst="rect">
                       <a:avLst/>
@@ -810,9 +799,9 @@
     <w:p/>
     <w:p>
       <w:r>
+        <w:lastRenderedPageBreak/>
         <w:t>Вывод</w:t>
       </w:r>
-      <w:proofErr w:type="gramStart"/>
       <w:r>
         <w:t>:</w:t>
       </w:r>
@@ -820,11 +809,7 @@
         <w:t xml:space="preserve"> </w:t>
       </w:r>
       <w:r>
-        <w:t>В ходе</w:t>
-      </w:r>
-      <w:proofErr w:type="gramEnd"/>
-      <w:r>
-        <w:t xml:space="preserve"> работы были освоены основы разработки пошаговых блок-схем алгоритмов,</w:t>
+        <w:t>В ходе работы были освоены основы разработки пошаговых блок-схем алгоритмов,</w:t>
       </w:r>
       <w:r>
         <w:t xml:space="preserve"> </w:t>

</xml_diff>